<commit_message>
M0.0 complete,changing state from create to modification
Signed-off-by: sunsocool <sunsocool@gmail.com>
</commit_message>
<xml_diff>
--- a/关于计算机专业.docx
+++ b/关于计算机专业.docx
@@ -7,7 +7,7 @@
         <w:pStyle w:val="1"/>
         <w:jc w:val="center"/>
       </w:pPr>
-      <w:bookmarkStart w:id="0" w:name="_Toc391113953"/>
+      <w:bookmarkStart w:id="0" w:name="_Toc391133030"/>
       <w:r>
         <w:rPr>
           <w:rFonts w:eastAsiaTheme="minorEastAsia" w:hint="eastAsia"/>
@@ -31,7 +31,7 @@
       <w:pPr>
         <w:pStyle w:val="2"/>
       </w:pPr>
-      <w:bookmarkStart w:id="1" w:name="_Toc391113954"/>
+      <w:bookmarkStart w:id="1" w:name="_Toc391133031"/>
       <w:r>
         <w:rPr>
           <w:rFonts w:hint="eastAsia"/>
@@ -908,7 +908,7 @@
           <w:r>
             <w:fldChar w:fldCharType="separate"/>
           </w:r>
-          <w:hyperlink w:anchor="_Toc391113953" w:history="1">
+          <w:hyperlink w:anchor="_Toc391133030" w:history="1">
             <w:r>
               <w:rPr>
                 <w:rStyle w:val="a3"/>
@@ -936,7 +936,7 @@
                 <w:noProof/>
                 <w:webHidden/>
               </w:rPr>
-              <w:instrText xml:space="preserve"> PAGEREF _Toc391113953 \h </w:instrText>
+              <w:instrText xml:space="preserve"> PAGEREF _Toc391133030 \h </w:instrText>
             </w:r>
             <w:r>
               <w:rPr>
@@ -977,7 +977,7 @@
               <w:noProof/>
             </w:rPr>
           </w:pPr>
-          <w:hyperlink w:anchor="_Toc391113954" w:history="1">
+          <w:hyperlink w:anchor="_Toc391133031" w:history="1">
             <w:r>
               <w:rPr>
                 <w:rStyle w:val="a3"/>
@@ -1005,7 +1005,7 @@
                 <w:noProof/>
                 <w:webHidden/>
               </w:rPr>
-              <w:instrText xml:space="preserve"> PAGEREF _Toc391113954 \h </w:instrText>
+              <w:instrText xml:space="preserve"> PAGEREF _Toc391133031 \h </w:instrText>
             </w:r>
             <w:r>
               <w:rPr>
@@ -1046,7 +1046,7 @@
               <w:noProof/>
             </w:rPr>
           </w:pPr>
-          <w:hyperlink w:anchor="_Toc391113955" w:history="1">
+          <w:hyperlink w:anchor="_Toc391133032" w:history="1">
             <w:r>
               <w:rPr>
                 <w:rStyle w:val="a3"/>
@@ -1074,76 +1074,7 @@
                 <w:noProof/>
                 <w:webHidden/>
               </w:rPr>
-              <w:instrText xml:space="preserve"> PAGEREF _Toc391113955 \h </w:instrText>
-            </w:r>
-            <w:r>
-              <w:rPr>
-                <w:noProof/>
-                <w:webHidden/>
-              </w:rPr>
-            </w:r>
-            <w:r>
-              <w:rPr>
-                <w:noProof/>
-                <w:webHidden/>
-              </w:rPr>
-              <w:fldChar w:fldCharType="separate"/>
-            </w:r>
-            <w:r>
-              <w:rPr>
-                <w:noProof/>
-                <w:webHidden/>
-              </w:rPr>
-              <w:t>2</w:t>
-            </w:r>
-            <w:r>
-              <w:rPr>
-                <w:noProof/>
-                <w:webHidden/>
-              </w:rPr>
-              <w:fldChar w:fldCharType="end"/>
-            </w:r>
-          </w:hyperlink>
-        </w:p>
-        <w:p>
-          <w:pPr>
-            <w:pStyle w:val="10"/>
-            <w:tabs>
-              <w:tab w:val="right" w:leader="dot" w:pos="8296"/>
-            </w:tabs>
-            <w:rPr>
-              <w:noProof/>
-            </w:rPr>
-          </w:pPr>
-          <w:hyperlink w:anchor="_Toc391113956" w:history="1">
-            <w:r>
-              <w:rPr>
-                <w:rStyle w:val="a3"/>
-                <w:rFonts w:hint="eastAsia"/>
-                <w:noProof/>
-              </w:rPr>
-              <w:t>大学生涯概述</w:t>
-            </w:r>
-            <w:r>
-              <w:rPr>
-                <w:noProof/>
-                <w:webHidden/>
-              </w:rPr>
-              <w:tab/>
-            </w:r>
-            <w:r>
-              <w:rPr>
-                <w:noProof/>
-                <w:webHidden/>
-              </w:rPr>
-              <w:fldChar w:fldCharType="begin"/>
-            </w:r>
-            <w:r>
-              <w:rPr>
-                <w:noProof/>
-                <w:webHidden/>
-              </w:rPr>
-              <w:instrText xml:space="preserve"> PAGEREF _Toc391113956 \h </w:instrText>
+              <w:instrText xml:space="preserve"> PAGEREF _Toc391133032 \h </w:instrText>
             </w:r>
             <w:r>
               <w:rPr>
@@ -1184,7 +1115,76 @@
               <w:noProof/>
             </w:rPr>
           </w:pPr>
-          <w:hyperlink w:anchor="_Toc391113957" w:history="1">
+          <w:hyperlink w:anchor="_Toc391133033" w:history="1">
+            <w:r>
+              <w:rPr>
+                <w:rStyle w:val="a3"/>
+                <w:rFonts w:hint="eastAsia"/>
+                <w:noProof/>
+              </w:rPr>
+              <w:t>大学生涯概述</w:t>
+            </w:r>
+            <w:r>
+              <w:rPr>
+                <w:noProof/>
+                <w:webHidden/>
+              </w:rPr>
+              <w:tab/>
+            </w:r>
+            <w:r>
+              <w:rPr>
+                <w:noProof/>
+                <w:webHidden/>
+              </w:rPr>
+              <w:fldChar w:fldCharType="begin"/>
+            </w:r>
+            <w:r>
+              <w:rPr>
+                <w:noProof/>
+                <w:webHidden/>
+              </w:rPr>
+              <w:instrText xml:space="preserve"> PAGEREF _Toc391133033 \h </w:instrText>
+            </w:r>
+            <w:r>
+              <w:rPr>
+                <w:noProof/>
+                <w:webHidden/>
+              </w:rPr>
+            </w:r>
+            <w:r>
+              <w:rPr>
+                <w:noProof/>
+                <w:webHidden/>
+              </w:rPr>
+              <w:fldChar w:fldCharType="separate"/>
+            </w:r>
+            <w:r>
+              <w:rPr>
+                <w:noProof/>
+                <w:webHidden/>
+              </w:rPr>
+              <w:t>3</w:t>
+            </w:r>
+            <w:r>
+              <w:rPr>
+                <w:noProof/>
+                <w:webHidden/>
+              </w:rPr>
+              <w:fldChar w:fldCharType="end"/>
+            </w:r>
+          </w:hyperlink>
+        </w:p>
+        <w:p>
+          <w:pPr>
+            <w:pStyle w:val="10"/>
+            <w:tabs>
+              <w:tab w:val="right" w:leader="dot" w:pos="8296"/>
+            </w:tabs>
+            <w:rPr>
+              <w:noProof/>
+            </w:rPr>
+          </w:pPr>
+          <w:hyperlink w:anchor="_Toc391133034" w:history="1">
             <w:r>
               <w:rPr>
                 <w:rStyle w:val="a3"/>
@@ -1212,7 +1212,7 @@
                 <w:noProof/>
                 <w:webHidden/>
               </w:rPr>
-              <w:instrText xml:space="preserve"> PAGEREF _Toc391113957 \h </w:instrText>
+              <w:instrText xml:space="preserve"> PAGEREF _Toc391133034 \h </w:instrText>
             </w:r>
             <w:r>
               <w:rPr>
@@ -1253,7 +1253,7 @@
               <w:noProof/>
             </w:rPr>
           </w:pPr>
-          <w:hyperlink w:anchor="_Toc391113958" w:history="1">
+          <w:hyperlink w:anchor="_Toc391133035" w:history="1">
             <w:r>
               <w:rPr>
                 <w:rStyle w:val="a3"/>
@@ -1281,7 +1281,7 @@
                 <w:noProof/>
                 <w:webHidden/>
               </w:rPr>
-              <w:instrText xml:space="preserve"> PAGEREF _Toc391113958 \h </w:instrText>
+              <w:instrText xml:space="preserve"> PAGEREF _Toc391133035 \h </w:instrText>
             </w:r>
             <w:r>
               <w:rPr>
@@ -1322,7 +1322,7 @@
               <w:noProof/>
             </w:rPr>
           </w:pPr>
-          <w:hyperlink w:anchor="_Toc391113959" w:history="1">
+          <w:hyperlink w:anchor="_Toc391133036" w:history="1">
             <w:r>
               <w:rPr>
                 <w:rStyle w:val="a3"/>
@@ -1417,7 +1417,7 @@
                 <w:noProof/>
                 <w:webHidden/>
               </w:rPr>
-              <w:instrText xml:space="preserve"> PAGEREF _Toc391113959 \h </w:instrText>
+              <w:instrText xml:space="preserve"> PAGEREF _Toc391133036 \h </w:instrText>
             </w:r>
             <w:r>
               <w:rPr>
@@ -1458,7 +1458,7 @@
               <w:noProof/>
             </w:rPr>
           </w:pPr>
-          <w:hyperlink w:anchor="_Toc391113963" w:history="1">
+          <w:hyperlink w:anchor="_Toc391133040" w:history="1">
             <w:r>
               <w:rPr>
                 <w:rStyle w:val="a3"/>
@@ -1493,7 +1493,7 @@
                 <w:noProof/>
                 <w:webHidden/>
               </w:rPr>
-              <w:instrText xml:space="preserve"> PAGEREF _Toc391113963 \h </w:instrText>
+              <w:instrText xml:space="preserve"> PAGEREF _Toc391133040 \h </w:instrText>
             </w:r>
             <w:r>
               <w:rPr>
@@ -1513,7 +1513,7 @@
                 <w:noProof/>
                 <w:webHidden/>
               </w:rPr>
-              <w:t>25</w:t>
+              <w:t>26</w:t>
             </w:r>
             <w:r>
               <w:rPr>
@@ -1534,7 +1534,7 @@
               <w:noProof/>
             </w:rPr>
           </w:pPr>
-          <w:hyperlink w:anchor="_Toc391113970" w:history="1">
+          <w:hyperlink w:anchor="_Toc391133047" w:history="1">
             <w:r>
               <w:rPr>
                 <w:rStyle w:val="a3"/>
@@ -1569,7 +1569,7 @@
                 <w:noProof/>
                 <w:webHidden/>
               </w:rPr>
-              <w:instrText xml:space="preserve"> PAGEREF _Toc391113970 \h </w:instrText>
+              <w:instrText xml:space="preserve"> PAGEREF _Toc391133047 \h </w:instrText>
             </w:r>
             <w:r>
               <w:rPr>
@@ -1610,7 +1610,7 @@
               <w:noProof/>
             </w:rPr>
           </w:pPr>
-          <w:hyperlink w:anchor="_Toc391113973" w:history="1">
+          <w:hyperlink w:anchor="_Toc391133050" w:history="1">
             <w:r>
               <w:rPr>
                 <w:rStyle w:val="a3"/>
@@ -1645,7 +1645,7 @@
                 <w:noProof/>
                 <w:webHidden/>
               </w:rPr>
-              <w:instrText xml:space="preserve"> PAGEREF _Toc391113973 \h </w:instrText>
+              <w:instrText xml:space="preserve"> PAGEREF _Toc391133050 \h </w:instrText>
             </w:r>
             <w:r>
               <w:rPr>
@@ -1686,7 +1686,7 @@
               <w:noProof/>
             </w:rPr>
           </w:pPr>
-          <w:hyperlink w:anchor="_Toc391113974" w:history="1">
+          <w:hyperlink w:anchor="_Toc391133051" w:history="1">
             <w:r>
               <w:rPr>
                 <w:rStyle w:val="a3"/>
@@ -1721,7 +1721,7 @@
                 <w:noProof/>
                 <w:webHidden/>
               </w:rPr>
-              <w:instrText xml:space="preserve"> PAGEREF _Toc391113974 \h </w:instrText>
+              <w:instrText xml:space="preserve"> PAGEREF _Toc391133051 \h </w:instrText>
             </w:r>
             <w:r>
               <w:rPr>
@@ -1741,7 +1741,7 @@
                 <w:noProof/>
                 <w:webHidden/>
               </w:rPr>
-              <w:t>32</w:t>
+              <w:t>33</w:t>
             </w:r>
             <w:r>
               <w:rPr>
@@ -1762,7 +1762,7 @@
               <w:noProof/>
             </w:rPr>
           </w:pPr>
-          <w:hyperlink w:anchor="_Toc391113975" w:history="1">
+          <w:hyperlink w:anchor="_Toc391133052" w:history="1">
             <w:r>
               <w:rPr>
                 <w:rStyle w:val="a3"/>
@@ -1842,7 +1842,7 @@
                 <w:noProof/>
                 <w:webHidden/>
               </w:rPr>
-              <w:instrText xml:space="preserve"> PAGEREF _Toc391113975 \h </w:instrText>
+              <w:instrText xml:space="preserve"> PAGEREF _Toc391133052 \h </w:instrText>
             </w:r>
             <w:r>
               <w:rPr>
@@ -1862,7 +1862,7 @@
                 <w:noProof/>
                 <w:webHidden/>
               </w:rPr>
-              <w:t>37</w:t>
+              <w:t>38</w:t>
             </w:r>
             <w:r>
               <w:rPr>
@@ -1883,7 +1883,7 @@
               <w:noProof/>
             </w:rPr>
           </w:pPr>
-          <w:hyperlink w:anchor="_Toc391113976" w:history="1">
+          <w:hyperlink w:anchor="_Toc391133053" w:history="1">
             <w:r>
               <w:rPr>
                 <w:rStyle w:val="a3"/>
@@ -1918,7 +1918,7 @@
                 <w:noProof/>
                 <w:webHidden/>
               </w:rPr>
-              <w:instrText xml:space="preserve"> PAGEREF _Toc391113976 \h </w:instrText>
+              <w:instrText xml:space="preserve"> PAGEREF _Toc391133053 \h </w:instrText>
             </w:r>
             <w:r>
               <w:rPr>
@@ -1938,7 +1938,7 @@
                 <w:noProof/>
                 <w:webHidden/>
               </w:rPr>
-              <w:t>39</w:t>
+              <w:t>40</w:t>
             </w:r>
             <w:r>
               <w:rPr>
@@ -1959,7 +1959,7 @@
               <w:noProof/>
             </w:rPr>
           </w:pPr>
-          <w:hyperlink w:anchor="_Toc391113977" w:history="1">
+          <w:hyperlink w:anchor="_Toc391133054" w:history="1">
             <w:r>
               <w:rPr>
                 <w:rStyle w:val="a3"/>
@@ -1986,7 +1986,7 @@
                 <w:noProof/>
                 <w:webHidden/>
               </w:rPr>
-              <w:instrText xml:space="preserve"> PAGEREF _Toc391113977 \h </w:instrText>
+              <w:instrText xml:space="preserve"> PAGEREF _Toc391133054 \h </w:instrText>
             </w:r>
             <w:r>
               <w:rPr>
@@ -2006,7 +2006,7 @@
                 <w:noProof/>
                 <w:webHidden/>
               </w:rPr>
-              <w:t>39</w:t>
+              <w:t>40</w:t>
             </w:r>
             <w:r>
               <w:rPr>
@@ -2027,7 +2027,7 @@
               <w:noProof/>
             </w:rPr>
           </w:pPr>
-          <w:hyperlink w:anchor="_Toc391113978" w:history="1">
+          <w:hyperlink w:anchor="_Toc391133055" w:history="1">
             <w:r>
               <w:rPr>
                 <w:rStyle w:val="a3"/>
@@ -2107,7 +2107,7 @@
                 <w:noProof/>
                 <w:webHidden/>
               </w:rPr>
-              <w:instrText xml:space="preserve"> PAGEREF _Toc391113978 \h </w:instrText>
+              <w:instrText xml:space="preserve"> PAGEREF _Toc391133055 \h </w:instrText>
             </w:r>
             <w:r>
               <w:rPr>
@@ -2127,7 +2127,7 @@
                 <w:noProof/>
                 <w:webHidden/>
               </w:rPr>
-              <w:t>45</w:t>
+              <w:t>46</w:t>
             </w:r>
             <w:r>
               <w:rPr>
@@ -2148,7 +2148,7 @@
               <w:noProof/>
             </w:rPr>
           </w:pPr>
-          <w:hyperlink w:anchor="_Toc391113979" w:history="1">
+          <w:hyperlink w:anchor="_Toc391133056" w:history="1">
             <w:r>
               <w:rPr>
                 <w:rStyle w:val="a3"/>
@@ -2235,7 +2235,7 @@
                 <w:noProof/>
                 <w:webHidden/>
               </w:rPr>
-              <w:instrText xml:space="preserve"> PAGEREF _Toc391113979 \h </w:instrText>
+              <w:instrText xml:space="preserve"> PAGEREF _Toc391133056 \h </w:instrText>
             </w:r>
             <w:r>
               <w:rPr>
@@ -2255,7 +2255,7 @@
                 <w:noProof/>
                 <w:webHidden/>
               </w:rPr>
-              <w:t>45</w:t>
+              <w:t>46</w:t>
             </w:r>
             <w:r>
               <w:rPr>
@@ -2276,7 +2276,7 @@
               <w:noProof/>
             </w:rPr>
           </w:pPr>
-          <w:hyperlink w:anchor="_Toc391113980" w:history="1">
+          <w:hyperlink w:anchor="_Toc391133057" w:history="1">
             <w:r>
               <w:rPr>
                 <w:rStyle w:val="a3"/>
@@ -2326,7 +2326,7 @@
                 <w:noProof/>
                 <w:webHidden/>
               </w:rPr>
-              <w:instrText xml:space="preserve"> PAGEREF _Toc391113980 \h </w:instrText>
+              <w:instrText xml:space="preserve"> PAGEREF _Toc391133057 \h </w:instrText>
             </w:r>
             <w:r>
               <w:rPr>
@@ -2346,7 +2346,7 @@
                 <w:noProof/>
                 <w:webHidden/>
               </w:rPr>
-              <w:t>53</w:t>
+              <w:t>54</w:t>
             </w:r>
             <w:r>
               <w:rPr>
@@ -2367,13 +2367,104 @@
               <w:noProof/>
             </w:rPr>
           </w:pPr>
-          <w:hyperlink w:anchor="_Toc391113989" w:history="1">
+          <w:hyperlink w:anchor="_Toc391133066" w:history="1">
             <w:r>
               <w:rPr>
                 <w:rStyle w:val="a3"/>
                 <w:noProof/>
               </w:rPr>
               <w:t>11</w:t>
+            </w:r>
+            <w:r>
+              <w:rPr>
+                <w:rStyle w:val="a3"/>
+                <w:rFonts w:hint="eastAsia"/>
+                <w:noProof/>
+              </w:rPr>
+              <w:t>、</w:t>
+            </w:r>
+            <w:r>
+              <w:rPr>
+                <w:rStyle w:val="a3"/>
+                <w:noProof/>
+              </w:rPr>
+              <w:t>Tortoise Git</w:t>
+            </w:r>
+            <w:r>
+              <w:rPr>
+                <w:rStyle w:val="a3"/>
+                <w:rFonts w:hint="eastAsia"/>
+                <w:noProof/>
+              </w:rPr>
+              <w:t>的安装使用</w:t>
+            </w:r>
+            <w:r>
+              <w:rPr>
+                <w:noProof/>
+                <w:webHidden/>
+              </w:rPr>
+              <w:tab/>
+            </w:r>
+            <w:r>
+              <w:rPr>
+                <w:noProof/>
+                <w:webHidden/>
+              </w:rPr>
+              <w:fldChar w:fldCharType="begin"/>
+            </w:r>
+            <w:r>
+              <w:rPr>
+                <w:noProof/>
+                <w:webHidden/>
+              </w:rPr>
+              <w:instrText xml:space="preserve"> PAGEREF _Toc391133066 \h </w:instrText>
+            </w:r>
+            <w:r>
+              <w:rPr>
+                <w:noProof/>
+                <w:webHidden/>
+              </w:rPr>
+            </w:r>
+            <w:r>
+              <w:rPr>
+                <w:noProof/>
+                <w:webHidden/>
+              </w:rPr>
+              <w:fldChar w:fldCharType="separate"/>
+            </w:r>
+            <w:r>
+              <w:rPr>
+                <w:noProof/>
+                <w:webHidden/>
+              </w:rPr>
+              <w:t>55</w:t>
+            </w:r>
+            <w:r>
+              <w:rPr>
+                <w:noProof/>
+                <w:webHidden/>
+              </w:rPr>
+              <w:fldChar w:fldCharType="end"/>
+            </w:r>
+          </w:hyperlink>
+        </w:p>
+        <w:p>
+          <w:pPr>
+            <w:pStyle w:val="20"/>
+            <w:tabs>
+              <w:tab w:val="right" w:leader="dot" w:pos="8296"/>
+            </w:tabs>
+            <w:rPr>
+              <w:noProof/>
+            </w:rPr>
+          </w:pPr>
+          <w:hyperlink w:anchor="_Toc391133067" w:history="1">
+            <w:r>
+              <w:rPr>
+                <w:rStyle w:val="a3"/>
+                <w:noProof/>
+              </w:rPr>
+              <w:t>12</w:t>
             </w:r>
             <w:r>
               <w:rPr>
@@ -2432,7 +2523,7 @@
                 <w:noProof/>
                 <w:webHidden/>
               </w:rPr>
-              <w:instrText xml:space="preserve"> PAGEREF _Toc391113989 \h </w:instrText>
+              <w:instrText xml:space="preserve"> PAGEREF _Toc391133067 \h </w:instrText>
             </w:r>
             <w:r>
               <w:rPr>
@@ -2452,7 +2543,7 @@
                 <w:noProof/>
                 <w:webHidden/>
               </w:rPr>
-              <w:t>54</w:t>
+              <w:t>55</w:t>
             </w:r>
             <w:r>
               <w:rPr>
@@ -2473,13 +2564,13 @@
               <w:noProof/>
             </w:rPr>
           </w:pPr>
-          <w:hyperlink w:anchor="_Toc391113993" w:history="1">
+          <w:hyperlink w:anchor="_Toc391133071" w:history="1">
             <w:r>
               <w:rPr>
                 <w:rStyle w:val="a3"/>
                 <w:noProof/>
               </w:rPr>
-              <w:t>12</w:t>
+              <w:t>13</w:t>
             </w:r>
             <w:r>
               <w:rPr>
@@ -2523,7 +2614,7 @@
                 <w:noProof/>
                 <w:webHidden/>
               </w:rPr>
-              <w:instrText xml:space="preserve"> PAGEREF _Toc391113993 \h </w:instrText>
+              <w:instrText xml:space="preserve"> PAGEREF _Toc391133071 \h </w:instrText>
             </w:r>
             <w:r>
               <w:rPr>
@@ -2543,7 +2634,7 @@
                 <w:noProof/>
                 <w:webHidden/>
               </w:rPr>
-              <w:t>56</w:t>
+              <w:t>57</w:t>
             </w:r>
             <w:r>
               <w:rPr>
@@ -2570,7 +2661,7 @@
       <w:pPr>
         <w:pStyle w:val="1"/>
       </w:pPr>
-      <w:bookmarkStart w:id="2" w:name="_Toc391113955"/>
+      <w:bookmarkStart w:id="2" w:name="_Toc391133032"/>
       <w:r>
         <w:rPr>
           <w:rFonts w:hint="eastAsia"/>
@@ -2644,20 +2735,22 @@
         <w:ind w:firstLine="420"/>
         <w:jc w:val="left"/>
       </w:pPr>
+      <w:bookmarkStart w:id="3" w:name="_GoBack"/>
+      <w:bookmarkEnd w:id="3"/>
     </w:p>
     <w:p>
       <w:pPr>
         <w:pStyle w:val="1"/>
         <w:jc w:val="center"/>
       </w:pPr>
-      <w:bookmarkStart w:id="3" w:name="_Toc391113956"/>
+      <w:bookmarkStart w:id="4" w:name="_Toc391133033"/>
       <w:r>
         <w:rPr>
           <w:rFonts w:hint="eastAsia"/>
         </w:rPr>
         <w:t>大学生涯概述</w:t>
       </w:r>
-      <w:bookmarkEnd w:id="3"/>
+      <w:bookmarkEnd w:id="4"/>
     </w:p>
     <w:p>
       <w:pPr>
@@ -16222,14 +16315,14 @@
         <w:pStyle w:val="1"/>
         <w:jc w:val="center"/>
       </w:pPr>
-      <w:bookmarkStart w:id="4" w:name="_Toc391113957"/>
+      <w:bookmarkStart w:id="5" w:name="_Toc391133034"/>
       <w:r>
         <w:rPr>
           <w:rFonts w:eastAsiaTheme="minorEastAsia" w:hint="eastAsia"/>
         </w:rPr>
         <w:t>关于计算机专业</w:t>
       </w:r>
-      <w:bookmarkEnd w:id="4"/>
+      <w:bookmarkEnd w:id="5"/>
     </w:p>
     <w:p>
       <w:pPr>
@@ -16632,8 +16725,8 @@
         </w:rPr>
         <w:t>[2]</w:t>
       </w:r>
-      <w:bookmarkStart w:id="5" w:name="ref_[2]_3314"/>
-      <w:bookmarkEnd w:id="5"/>
+      <w:bookmarkStart w:id="6" w:name="ref_[2]_3314"/>
+      <w:bookmarkEnd w:id="6"/>
       <w:r>
         <w:rPr>
           <w:rFonts w:hint="eastAsia"/>
@@ -29880,8 +29973,6 @@
         </w:rPr>
         <w:t>。</w:t>
       </w:r>
-      <w:bookmarkStart w:id="6" w:name="_GoBack"/>
-      <w:bookmarkEnd w:id="6"/>
       <w:r>
         <w:rPr>
           <w:rFonts w:hint="eastAsia"/>
@@ -30725,7 +30816,7 @@
       <w:pPr>
         <w:pStyle w:val="1"/>
       </w:pPr>
-      <w:bookmarkStart w:id="7" w:name="_Toc391113958"/>
+      <w:bookmarkStart w:id="7" w:name="_Toc391133035"/>
       <w:r>
         <w:rPr>
           <w:rFonts w:eastAsiaTheme="minorEastAsia" w:hint="eastAsia"/>
@@ -30738,7 +30829,7 @@
       <w:pPr>
         <w:pStyle w:val="2"/>
       </w:pPr>
-      <w:bookmarkStart w:id="8" w:name="_Toc391113959"/>
+      <w:bookmarkStart w:id="8" w:name="_Toc391133036"/>
       <w:r>
         <w:t>1</w:t>
       </w:r>
@@ -30925,6 +31016,7 @@
       </w:pPr>
       <w:bookmarkStart w:id="9" w:name="_Toc390725859"/>
       <w:bookmarkStart w:id="10" w:name="_Toc391113960"/>
+      <w:bookmarkStart w:id="11" w:name="_Toc391133037"/>
       <w:r>
         <w:rPr>
           <w:rFonts w:eastAsiaTheme="minorEastAsia" w:hint="eastAsia"/>
@@ -30942,6 +31034,7 @@
       </w:r>
       <w:bookmarkEnd w:id="9"/>
       <w:bookmarkEnd w:id="10"/>
+      <w:bookmarkEnd w:id="11"/>
     </w:p>
     <w:p>
       <w:r>
@@ -31090,8 +31183,9 @@
       <w:pPr>
         <w:pStyle w:val="3"/>
       </w:pPr>
-      <w:bookmarkStart w:id="11" w:name="_Toc390725860"/>
-      <w:bookmarkStart w:id="12" w:name="_Toc391113961"/>
+      <w:bookmarkStart w:id="12" w:name="_Toc390725860"/>
+      <w:bookmarkStart w:id="13" w:name="_Toc391113961"/>
+      <w:bookmarkStart w:id="14" w:name="_Toc391133038"/>
       <w:r>
         <w:rPr>
           <w:rFonts w:eastAsiaTheme="minorEastAsia" w:hint="eastAsia"/>
@@ -31107,8 +31201,9 @@
         </w:rPr>
         <w:t>】</w:t>
       </w:r>
-      <w:bookmarkEnd w:id="11"/>
       <w:bookmarkEnd w:id="12"/>
+      <w:bookmarkEnd w:id="13"/>
+      <w:bookmarkEnd w:id="14"/>
     </w:p>
     <w:p>
       <w:r>
@@ -31284,8 +31379,9 @@
       <w:pPr>
         <w:pStyle w:val="3"/>
       </w:pPr>
-      <w:bookmarkStart w:id="13" w:name="_Toc390725861"/>
-      <w:bookmarkStart w:id="14" w:name="_Toc391113962"/>
+      <w:bookmarkStart w:id="15" w:name="_Toc390725861"/>
+      <w:bookmarkStart w:id="16" w:name="_Toc391113962"/>
+      <w:bookmarkStart w:id="17" w:name="_Toc391133039"/>
       <w:r>
         <w:rPr>
           <w:rFonts w:eastAsiaTheme="minorEastAsia" w:hint="eastAsia"/>
@@ -31301,8 +31397,9 @@
         </w:rPr>
         <w:t>】</w:t>
       </w:r>
-      <w:bookmarkEnd w:id="13"/>
-      <w:bookmarkEnd w:id="14"/>
+      <w:bookmarkEnd w:id="15"/>
+      <w:bookmarkEnd w:id="16"/>
+      <w:bookmarkEnd w:id="17"/>
     </w:p>
     <w:p>
       <w:r>
@@ -31542,7 +31639,7 @@
       <w:pPr>
         <w:pStyle w:val="2"/>
       </w:pPr>
-      <w:bookmarkStart w:id="15" w:name="_Toc391113963"/>
+      <w:bookmarkStart w:id="18" w:name="_Toc391133040"/>
       <w:r>
         <w:t>2</w:t>
       </w:r>
@@ -31552,7 +31649,7 @@
         </w:rPr>
         <w:t>、一位阿里导师给大学生的忠告</w:t>
       </w:r>
-      <w:bookmarkEnd w:id="15"/>
+      <w:bookmarkEnd w:id="18"/>
     </w:p>
     <w:p>
       <w:r>
@@ -31881,8 +31978,9 @@
       <w:pPr>
         <w:pStyle w:val="3"/>
       </w:pPr>
-      <w:bookmarkStart w:id="16" w:name="_Toc390725863"/>
-      <w:bookmarkStart w:id="17" w:name="_Toc391113964"/>
+      <w:bookmarkStart w:id="19" w:name="_Toc390725863"/>
+      <w:bookmarkStart w:id="20" w:name="_Toc391113964"/>
+      <w:bookmarkStart w:id="21" w:name="_Toc391133041"/>
       <w:r>
         <w:t>1</w:t>
       </w:r>
@@ -31892,8 +31990,9 @@
         </w:rPr>
         <w:t>、钱重要还是梦想重要？</w:t>
       </w:r>
-      <w:bookmarkEnd w:id="16"/>
-      <w:bookmarkEnd w:id="17"/>
+      <w:bookmarkEnd w:id="19"/>
+      <w:bookmarkEnd w:id="20"/>
+      <w:bookmarkEnd w:id="21"/>
     </w:p>
     <w:p>
       <w:r>
@@ -31979,8 +32078,9 @@
       <w:pPr>
         <w:pStyle w:val="3"/>
       </w:pPr>
-      <w:bookmarkStart w:id="18" w:name="_Toc390725864"/>
-      <w:bookmarkStart w:id="19" w:name="_Toc391113965"/>
+      <w:bookmarkStart w:id="22" w:name="_Toc390725864"/>
+      <w:bookmarkStart w:id="23" w:name="_Toc391113965"/>
+      <w:bookmarkStart w:id="24" w:name="_Toc391133042"/>
       <w:r>
         <w:t>2</w:t>
       </w:r>
@@ -31990,8 +32090,9 @@
         </w:rPr>
         <w:t>、知识重要还是思考重要？</w:t>
       </w:r>
-      <w:bookmarkEnd w:id="18"/>
-      <w:bookmarkEnd w:id="19"/>
+      <w:bookmarkEnd w:id="22"/>
+      <w:bookmarkEnd w:id="23"/>
+      <w:bookmarkEnd w:id="24"/>
     </w:p>
     <w:p>
       <w:r>
@@ -32185,8 +32286,9 @@
       <w:pPr>
         <w:pStyle w:val="3"/>
       </w:pPr>
-      <w:bookmarkStart w:id="20" w:name="_Toc390725865"/>
-      <w:bookmarkStart w:id="21" w:name="_Toc391113966"/>
+      <w:bookmarkStart w:id="25" w:name="_Toc390725865"/>
+      <w:bookmarkStart w:id="26" w:name="_Toc391113966"/>
+      <w:bookmarkStart w:id="27" w:name="_Toc391133043"/>
       <w:r>
         <w:t>3</w:t>
       </w:r>
@@ -32196,8 +32298,9 @@
         </w:rPr>
         <w:t>、经验重要还是激情重要？</w:t>
       </w:r>
-      <w:bookmarkEnd w:id="20"/>
-      <w:bookmarkEnd w:id="21"/>
+      <w:bookmarkEnd w:id="25"/>
+      <w:bookmarkEnd w:id="26"/>
+      <w:bookmarkEnd w:id="27"/>
     </w:p>
     <w:p>
       <w:r>
@@ -32292,8 +32395,9 @@
       <w:pPr>
         <w:pStyle w:val="3"/>
       </w:pPr>
-      <w:bookmarkStart w:id="22" w:name="_Toc390725866"/>
-      <w:bookmarkStart w:id="23" w:name="_Toc391113967"/>
+      <w:bookmarkStart w:id="28" w:name="_Toc390725866"/>
+      <w:bookmarkStart w:id="29" w:name="_Toc391113967"/>
+      <w:bookmarkStart w:id="30" w:name="_Toc391133044"/>
       <w:r>
         <w:t>4</w:t>
       </w:r>
@@ -32303,8 +32407,9 @@
         </w:rPr>
         <w:t>、是单纯还是圆滑世故？</w:t>
       </w:r>
-      <w:bookmarkEnd w:id="22"/>
-      <w:bookmarkEnd w:id="23"/>
+      <w:bookmarkEnd w:id="28"/>
+      <w:bookmarkEnd w:id="29"/>
+      <w:bookmarkEnd w:id="30"/>
     </w:p>
     <w:p>
       <w:r>
@@ -32417,8 +32522,9 @@
       <w:pPr>
         <w:pStyle w:val="3"/>
       </w:pPr>
-      <w:bookmarkStart w:id="24" w:name="_Toc390725867"/>
-      <w:bookmarkStart w:id="25" w:name="_Toc391113968"/>
+      <w:bookmarkStart w:id="31" w:name="_Toc390725867"/>
+      <w:bookmarkStart w:id="32" w:name="_Toc391113968"/>
+      <w:bookmarkStart w:id="33" w:name="_Toc391133045"/>
       <w:r>
         <w:t>5</w:t>
       </w:r>
@@ -32428,8 +32534,9 @@
         </w:rPr>
         <w:t>、是大公司还是小公司？外企还是民企？</w:t>
       </w:r>
-      <w:bookmarkEnd w:id="24"/>
-      <w:bookmarkEnd w:id="25"/>
+      <w:bookmarkEnd w:id="31"/>
+      <w:bookmarkEnd w:id="32"/>
+      <w:bookmarkEnd w:id="33"/>
     </w:p>
     <w:p>
       <w:r>
@@ -32659,8 +32766,9 @@
       <w:pPr>
         <w:pStyle w:val="3"/>
       </w:pPr>
-      <w:bookmarkStart w:id="26" w:name="_Toc390725868"/>
-      <w:bookmarkStart w:id="27" w:name="_Toc391113969"/>
+      <w:bookmarkStart w:id="34" w:name="_Toc390725868"/>
+      <w:bookmarkStart w:id="35" w:name="_Toc391113969"/>
+      <w:bookmarkStart w:id="36" w:name="_Toc391133046"/>
       <w:r>
         <w:t>6</w:t>
       </w:r>
@@ -32670,8 +32778,9 @@
         </w:rPr>
         <w:t>、是出去呢？还是留下？</w:t>
       </w:r>
-      <w:bookmarkEnd w:id="26"/>
-      <w:bookmarkEnd w:id="27"/>
+      <w:bookmarkEnd w:id="34"/>
+      <w:bookmarkEnd w:id="35"/>
+      <w:bookmarkEnd w:id="36"/>
     </w:p>
     <w:p>
       <w:r>
@@ -32760,7 +32869,7 @@
       <w:pPr>
         <w:pStyle w:val="2"/>
       </w:pPr>
-      <w:bookmarkStart w:id="28" w:name="_Toc391113970"/>
+      <w:bookmarkStart w:id="37" w:name="_Toc391133047"/>
       <w:r>
         <w:t>3</w:t>
       </w:r>
@@ -32770,7 +32879,7 @@
         </w:rPr>
         <w:t>、选专业重要还是选学校重要</w:t>
       </w:r>
-      <w:bookmarkEnd w:id="28"/>
+      <w:bookmarkEnd w:id="37"/>
     </w:p>
     <w:p>
       <w:r>
@@ -32794,8 +32903,9 @@
       <w:pPr>
         <w:pStyle w:val="3"/>
       </w:pPr>
-      <w:bookmarkStart w:id="29" w:name="_Toc390725870"/>
-      <w:bookmarkStart w:id="30" w:name="_Toc391113971"/>
+      <w:bookmarkStart w:id="38" w:name="_Toc390725870"/>
+      <w:bookmarkStart w:id="39" w:name="_Toc391113971"/>
+      <w:bookmarkStart w:id="40" w:name="_Toc391133048"/>
       <w:r>
         <w:rPr>
           <w:rFonts w:eastAsiaTheme="minorEastAsia" w:hint="eastAsia"/>
@@ -32805,8 +32915,9 @@
       <w:r>
         <w:t>Isodor I. Rabi</w:t>
       </w:r>
-      <w:bookmarkEnd w:id="29"/>
-      <w:bookmarkEnd w:id="30"/>
+      <w:bookmarkEnd w:id="38"/>
+      <w:bookmarkEnd w:id="39"/>
+      <w:bookmarkEnd w:id="40"/>
     </w:p>
     <w:p>
       <w:pPr>
@@ -32834,8 +32945,9 @@
       <w:pPr>
         <w:pStyle w:val="3"/>
       </w:pPr>
-      <w:bookmarkStart w:id="31" w:name="_Toc390725871"/>
-      <w:bookmarkStart w:id="32" w:name="_Toc391113972"/>
+      <w:bookmarkStart w:id="41" w:name="_Toc390725871"/>
+      <w:bookmarkStart w:id="42" w:name="_Toc391113972"/>
+      <w:bookmarkStart w:id="43" w:name="_Toc391133049"/>
       <w:r>
         <w:rPr>
           <w:rFonts w:eastAsiaTheme="minorEastAsia" w:hint="eastAsia"/>
@@ -32869,8 +32981,9 @@
         </w:rPr>
         <w:t>）</w:t>
       </w:r>
-      <w:bookmarkEnd w:id="31"/>
-      <w:bookmarkEnd w:id="32"/>
+      <w:bookmarkEnd w:id="41"/>
+      <w:bookmarkEnd w:id="42"/>
+      <w:bookmarkEnd w:id="43"/>
     </w:p>
     <w:p>
       <w:pPr>
@@ -33082,7 +33195,7 @@
       <w:pPr>
         <w:pStyle w:val="2"/>
       </w:pPr>
-      <w:bookmarkStart w:id="33" w:name="_Toc391113973"/>
+      <w:bookmarkStart w:id="44" w:name="_Toc391133050"/>
       <w:r>
         <w:t>4</w:t>
       </w:r>
@@ -33092,7 +33205,7 @@
         </w:rPr>
         <w:t>、一万小时定律</w:t>
       </w:r>
-      <w:bookmarkEnd w:id="33"/>
+      <w:bookmarkEnd w:id="44"/>
     </w:p>
     <w:p>
       <w:r>
@@ -33386,7 +33499,7 @@
       <w:r>
         <w:t>1</w:t>
       </w:r>
-      <w:bookmarkStart w:id="34" w:name="STAT_ONCLICK_UNSUBMIT_CATALOG"/>
+      <w:bookmarkStart w:id="45" w:name="STAT_ONCLICK_UNSUBMIT_CATALOG"/>
       <w:r>
         <w:fldChar w:fldCharType="begin"/>
       </w:r>
@@ -33448,15 +33561,15 @@
           <w:t>相关评论</w:t>
         </w:r>
       </w:hyperlink>
-      <w:bookmarkEnd w:id="34"/>
-    </w:p>
-    <w:p>
-      <w:bookmarkStart w:id="35" w:name="1"/>
-      <w:bookmarkStart w:id="36" w:name="sub3244949_1"/>
-      <w:bookmarkStart w:id="37" w:name="名词来源"/>
-      <w:bookmarkEnd w:id="35"/>
-      <w:bookmarkEnd w:id="36"/>
-      <w:bookmarkEnd w:id="37"/>
+      <w:bookmarkEnd w:id="45"/>
+    </w:p>
+    <w:p>
+      <w:bookmarkStart w:id="46" w:name="1"/>
+      <w:bookmarkStart w:id="47" w:name="sub3244949_1"/>
+      <w:bookmarkStart w:id="48" w:name="名词来源"/>
+      <w:bookmarkEnd w:id="46"/>
+      <w:bookmarkEnd w:id="47"/>
+      <w:bookmarkEnd w:id="48"/>
       <w:r>
         <w:t>1</w:t>
       </w:r>
@@ -33539,12 +33652,12 @@
       </w:r>
     </w:p>
     <w:p>
-      <w:bookmarkStart w:id="38" w:name="2"/>
-      <w:bookmarkStart w:id="39" w:name="sub3244949_2"/>
-      <w:bookmarkStart w:id="40" w:name="理论依据"/>
-      <w:bookmarkEnd w:id="38"/>
-      <w:bookmarkEnd w:id="39"/>
-      <w:bookmarkEnd w:id="40"/>
+      <w:bookmarkStart w:id="49" w:name="2"/>
+      <w:bookmarkStart w:id="50" w:name="sub3244949_2"/>
+      <w:bookmarkStart w:id="51" w:name="理论依据"/>
+      <w:bookmarkEnd w:id="49"/>
+      <w:bookmarkEnd w:id="50"/>
+      <w:bookmarkEnd w:id="51"/>
       <w:r>
         <w:t>2</w:t>
       </w:r>
@@ -34105,12 +34218,12 @@
       </w:r>
     </w:p>
     <w:p>
-      <w:bookmarkStart w:id="41" w:name="3"/>
-      <w:bookmarkStart w:id="42" w:name="sub3244949_3"/>
-      <w:bookmarkStart w:id="43" w:name="成功代表"/>
-      <w:bookmarkEnd w:id="41"/>
-      <w:bookmarkEnd w:id="42"/>
-      <w:bookmarkEnd w:id="43"/>
+      <w:bookmarkStart w:id="52" w:name="3"/>
+      <w:bookmarkStart w:id="53" w:name="sub3244949_3"/>
+      <w:bookmarkStart w:id="54" w:name="成功代表"/>
+      <w:bookmarkEnd w:id="52"/>
+      <w:bookmarkEnd w:id="53"/>
+      <w:bookmarkEnd w:id="54"/>
       <w:r>
         <w:t>3</w:t>
       </w:r>
@@ -34584,12 +34697,12 @@
       </w:r>
     </w:p>
     <w:p>
-      <w:bookmarkStart w:id="44" w:name="4"/>
-      <w:bookmarkStart w:id="45" w:name="sub3244949_4"/>
-      <w:bookmarkStart w:id="46" w:name="相关评论"/>
-      <w:bookmarkEnd w:id="44"/>
-      <w:bookmarkEnd w:id="45"/>
-      <w:bookmarkEnd w:id="46"/>
+      <w:bookmarkStart w:id="55" w:name="4"/>
+      <w:bookmarkStart w:id="56" w:name="sub3244949_4"/>
+      <w:bookmarkStart w:id="57" w:name="相关评论"/>
+      <w:bookmarkEnd w:id="55"/>
+      <w:bookmarkEnd w:id="56"/>
+      <w:bookmarkEnd w:id="57"/>
       <w:r>
         <w:t>4</w:t>
       </w:r>
@@ -34720,7 +34833,7 @@
       <w:pPr>
         <w:pStyle w:val="2"/>
       </w:pPr>
-      <w:bookmarkStart w:id="47" w:name="_Toc391113974"/>
+      <w:bookmarkStart w:id="58" w:name="_Toc391133051"/>
       <w:r>
         <w:t>5</w:t>
       </w:r>
@@ -34730,7 +34843,7 @@
         </w:rPr>
         <w:t>、海外学者坦陈中国科技体制弊端</w:t>
       </w:r>
-      <w:bookmarkEnd w:id="47"/>
+      <w:bookmarkEnd w:id="58"/>
     </w:p>
     <w:p>
       <w:r>
@@ -35999,7 +36112,7 @@
       <w:pPr>
         <w:pStyle w:val="2"/>
       </w:pPr>
-      <w:bookmarkStart w:id="48" w:name="_Toc391113975"/>
+      <w:bookmarkStart w:id="59" w:name="_Toc391133052"/>
       <w:r>
         <w:t>6</w:t>
       </w:r>
@@ -36036,7 +36149,7 @@
         </w:rPr>
         <w:t>《麻省理工的研究生是这么培养的》</w:t>
       </w:r>
-      <w:bookmarkEnd w:id="48"/>
+      <w:bookmarkEnd w:id="59"/>
     </w:p>
     <w:p>
       <w:r>
@@ -37060,7 +37173,7 @@
       <w:pPr>
         <w:pStyle w:val="2"/>
       </w:pPr>
-      <w:bookmarkStart w:id="49" w:name="_Toc391113976"/>
+      <w:bookmarkStart w:id="60" w:name="_Toc391133053"/>
       <w:r>
         <w:t>7</w:t>
       </w:r>
@@ -37070,17 +37183,17 @@
         </w:rPr>
         <w:t>、乔布斯：在你归西前该如何生活</w:t>
       </w:r>
-      <w:bookmarkEnd w:id="49"/>
+      <w:bookmarkEnd w:id="60"/>
     </w:p>
     <w:p>
       <w:pPr>
         <w:pStyle w:val="2"/>
       </w:pPr>
-      <w:bookmarkStart w:id="50" w:name="_Toc391113977"/>
+      <w:bookmarkStart w:id="61" w:name="_Toc391133054"/>
       <w:r>
         <w:t>Steve Jobs: How to Live before You Die</w:t>
       </w:r>
-      <w:bookmarkEnd w:id="50"/>
+      <w:bookmarkEnd w:id="61"/>
     </w:p>
     <w:p>
       <w:r>
@@ -37983,7 +38096,7 @@
       <w:pPr>
         <w:pStyle w:val="2"/>
       </w:pPr>
-      <w:bookmarkStart w:id="51" w:name="_Toc391113978"/>
+      <w:bookmarkStart w:id="62" w:name="_Toc391133055"/>
       <w:r>
         <w:t>8</w:t>
       </w:r>
@@ -38020,7 +38133,7 @@
         </w:rPr>
         <w:t>：</w:t>
       </w:r>
-      <w:bookmarkEnd w:id="51"/>
+      <w:bookmarkEnd w:id="62"/>
     </w:p>
     <w:p>
       <w:pPr>
@@ -38237,7 +38350,7 @@
       <w:pPr>
         <w:pStyle w:val="2"/>
       </w:pPr>
-      <w:bookmarkStart w:id="52" w:name="_Toc391113979"/>
+      <w:bookmarkStart w:id="63" w:name="_Toc391133056"/>
       <w:r>
         <w:t>9</w:t>
       </w:r>
@@ -38300,7 +38413,7 @@
           </w:rPr>
           <w:t>)</w:t>
         </w:r>
-        <w:bookmarkEnd w:id="52"/>
+        <w:bookmarkEnd w:id="63"/>
       </w:hyperlink>
     </w:p>
     <w:p>
@@ -38310,7 +38423,7 @@
         </w:rPr>
         <w:t>引用内容源于</w:t>
       </w:r>
-      <w:bookmarkStart w:id="53" w:name="Hyperlink1"/>
+      <w:bookmarkStart w:id="64" w:name="Hyperlink1"/>
       <w:r>
         <w:fldChar w:fldCharType="begin"/>
       </w:r>
@@ -38330,7 +38443,7 @@
       <w:r>
         <w:fldChar w:fldCharType="end"/>
       </w:r>
-      <w:bookmarkEnd w:id="53"/>
+      <w:bookmarkEnd w:id="64"/>
       <w:r>
         <w:t xml:space="preserve"> </w:t>
       </w:r>
@@ -40872,7 +40985,7 @@
       <w:pPr>
         <w:pStyle w:val="2"/>
       </w:pPr>
-      <w:bookmarkStart w:id="54" w:name="_Toc391113980"/>
+      <w:bookmarkStart w:id="65" w:name="_Toc391133057"/>
       <w:r>
         <w:t>10</w:t>
       </w:r>
@@ -40891,14 +41004,15 @@
         </w:rPr>
         <w:t>视频教程资源整理</w:t>
       </w:r>
-      <w:bookmarkEnd w:id="54"/>
+      <w:bookmarkEnd w:id="65"/>
     </w:p>
     <w:p>
       <w:pPr>
         <w:pStyle w:val="3"/>
       </w:pPr>
-      <w:bookmarkStart w:id="55" w:name="_Toc390725880"/>
-      <w:bookmarkStart w:id="56" w:name="_Toc391113981"/>
+      <w:bookmarkStart w:id="66" w:name="_Toc390725880"/>
+      <w:bookmarkStart w:id="67" w:name="_Toc391113981"/>
+      <w:bookmarkStart w:id="68" w:name="_Toc391133058"/>
       <w:r>
         <w:t>10.1 Git</w:t>
       </w:r>
@@ -40908,8 +41022,9 @@
         </w:rPr>
         <w:t>分布概念</w:t>
       </w:r>
-      <w:bookmarkEnd w:id="55"/>
-      <w:bookmarkEnd w:id="56"/>
+      <w:bookmarkEnd w:id="66"/>
+      <w:bookmarkEnd w:id="67"/>
+      <w:bookmarkEnd w:id="68"/>
     </w:p>
     <w:p>
       <w:hyperlink r:id="rId143" w:history="1">
@@ -40925,8 +41040,9 @@
       <w:pPr>
         <w:pStyle w:val="3"/>
       </w:pPr>
-      <w:bookmarkStart w:id="57" w:name="_Toc390725881"/>
-      <w:bookmarkStart w:id="58" w:name="_Toc391113982"/>
+      <w:bookmarkStart w:id="69" w:name="_Toc390725881"/>
+      <w:bookmarkStart w:id="70" w:name="_Toc391113982"/>
+      <w:bookmarkStart w:id="71" w:name="_Toc391133059"/>
       <w:r>
         <w:t>10.2 Git</w:t>
       </w:r>
@@ -40936,8 +41052,9 @@
         </w:rPr>
         <w:t>结构原理</w:t>
       </w:r>
-      <w:bookmarkEnd w:id="57"/>
-      <w:bookmarkEnd w:id="58"/>
+      <w:bookmarkEnd w:id="69"/>
+      <w:bookmarkEnd w:id="70"/>
+      <w:bookmarkEnd w:id="71"/>
     </w:p>
     <w:p>
       <w:hyperlink r:id="rId144" w:history="1">
@@ -40953,8 +41070,9 @@
       <w:pPr>
         <w:pStyle w:val="3"/>
       </w:pPr>
-      <w:bookmarkStart w:id="59" w:name="_Toc390725882"/>
-      <w:bookmarkStart w:id="60" w:name="_Toc391113983"/>
+      <w:bookmarkStart w:id="72" w:name="_Toc390725882"/>
+      <w:bookmarkStart w:id="73" w:name="_Toc391113983"/>
+      <w:bookmarkStart w:id="74" w:name="_Toc391133060"/>
       <w:r>
         <w:t>10.3 Git</w:t>
       </w:r>
@@ -40964,10 +41082,16 @@
         </w:rPr>
         <w:t>环境搭建</w:t>
       </w:r>
-      <w:bookmarkEnd w:id="59"/>
-      <w:bookmarkEnd w:id="60"/>
-    </w:p>
-    <w:p>
+      <w:bookmarkEnd w:id="72"/>
+      <w:bookmarkEnd w:id="73"/>
+      <w:bookmarkEnd w:id="74"/>
+    </w:p>
+    <w:p>
+      <w:pPr>
+        <w:rPr>
+          <w:rStyle w:val="a3"/>
+        </w:rPr>
+      </w:pPr>
       <w:hyperlink r:id="rId145" w:history="1">
         <w:r>
           <w:rPr>
@@ -40977,12 +41101,14 @@
         </w:r>
       </w:hyperlink>
     </w:p>
+    <w:p/>
     <w:p>
       <w:pPr>
         <w:pStyle w:val="3"/>
       </w:pPr>
-      <w:bookmarkStart w:id="61" w:name="_Toc390725883"/>
-      <w:bookmarkStart w:id="62" w:name="_Toc391113984"/>
+      <w:bookmarkStart w:id="75" w:name="_Toc390725883"/>
+      <w:bookmarkStart w:id="76" w:name="_Toc391113984"/>
+      <w:bookmarkStart w:id="77" w:name="_Toc391133061"/>
       <w:r>
         <w:t>10.4 Git</w:t>
       </w:r>
@@ -40992,8 +41118,9 @@
         </w:rPr>
         <w:t>常用命令实操</w:t>
       </w:r>
-      <w:bookmarkEnd w:id="61"/>
-      <w:bookmarkEnd w:id="62"/>
+      <w:bookmarkEnd w:id="75"/>
+      <w:bookmarkEnd w:id="76"/>
+      <w:bookmarkEnd w:id="77"/>
     </w:p>
     <w:p>
       <w:hyperlink r:id="rId146" w:history="1">
@@ -41009,8 +41136,9 @@
       <w:pPr>
         <w:pStyle w:val="3"/>
       </w:pPr>
-      <w:bookmarkStart w:id="63" w:name="_Toc390725884"/>
-      <w:bookmarkStart w:id="64" w:name="_Toc391113985"/>
+      <w:bookmarkStart w:id="78" w:name="_Toc390725884"/>
+      <w:bookmarkStart w:id="79" w:name="_Toc391113985"/>
+      <w:bookmarkStart w:id="80" w:name="_Toc391133062"/>
       <w:r>
         <w:t>10.5 Git</w:t>
       </w:r>
@@ -41026,8 +41154,9 @@
         </w:rPr>
         <w:t>应用</w:t>
       </w:r>
-      <w:bookmarkEnd w:id="63"/>
-      <w:bookmarkEnd w:id="64"/>
+      <w:bookmarkEnd w:id="78"/>
+      <w:bookmarkEnd w:id="79"/>
+      <w:bookmarkEnd w:id="80"/>
     </w:p>
     <w:p>
       <w:hyperlink r:id="rId147" w:history="1">
@@ -41043,8 +41172,9 @@
       <w:pPr>
         <w:pStyle w:val="3"/>
       </w:pPr>
-      <w:bookmarkStart w:id="65" w:name="_Toc390725885"/>
-      <w:bookmarkStart w:id="66" w:name="_Toc391113986"/>
+      <w:bookmarkStart w:id="81" w:name="_Toc390725885"/>
+      <w:bookmarkStart w:id="82" w:name="_Toc391113986"/>
+      <w:bookmarkStart w:id="83" w:name="_Toc391133063"/>
       <w:r>
         <w:t>10.6 Git</w:t>
       </w:r>
@@ -41060,8 +41190,9 @@
         </w:rPr>
         <w:t>应用</w:t>
       </w:r>
-      <w:bookmarkEnd w:id="65"/>
-      <w:bookmarkEnd w:id="66"/>
+      <w:bookmarkEnd w:id="81"/>
+      <w:bookmarkEnd w:id="82"/>
+      <w:bookmarkEnd w:id="83"/>
     </w:p>
     <w:p>
       <w:hyperlink r:id="rId148" w:history="1">
@@ -41077,8 +41208,9 @@
       <w:pPr>
         <w:pStyle w:val="3"/>
       </w:pPr>
-      <w:bookmarkStart w:id="67" w:name="_Toc390725886"/>
-      <w:bookmarkStart w:id="68" w:name="_Toc391113987"/>
+      <w:bookmarkStart w:id="84" w:name="_Toc390725886"/>
+      <w:bookmarkStart w:id="85" w:name="_Toc391113987"/>
+      <w:bookmarkStart w:id="86" w:name="_Toc391133064"/>
       <w:r>
         <w:t>10.</w:t>
       </w:r>
@@ -41118,8 +41250,9 @@
         </w:rPr>
         <w:t>.</w:t>
       </w:r>
-      <w:bookmarkEnd w:id="67"/>
-      <w:bookmarkEnd w:id="68"/>
+      <w:bookmarkEnd w:id="84"/>
+      <w:bookmarkEnd w:id="85"/>
+      <w:bookmarkEnd w:id="86"/>
     </w:p>
     <w:p>
       <w:hyperlink r:id="rId149" w:anchor="from_iqiyi" w:history="1">
@@ -41135,8 +41268,9 @@
       <w:pPr>
         <w:pStyle w:val="3"/>
       </w:pPr>
-      <w:bookmarkStart w:id="69" w:name="_Toc390725887"/>
-      <w:bookmarkStart w:id="70" w:name="_Toc391113988"/>
+      <w:bookmarkStart w:id="87" w:name="_Toc390725887"/>
+      <w:bookmarkStart w:id="88" w:name="_Toc391113988"/>
+      <w:bookmarkStart w:id="89" w:name="_Toc391133065"/>
       <w:r>
         <w:t>10.</w:t>
       </w:r>
@@ -41164,8 +41298,9 @@
         </w:rPr>
         <w:t>开源项目</w:t>
       </w:r>
-      <w:bookmarkEnd w:id="69"/>
-      <w:bookmarkEnd w:id="70"/>
+      <w:bookmarkEnd w:id="87"/>
+      <w:bookmarkEnd w:id="88"/>
+      <w:bookmarkEnd w:id="89"/>
     </w:p>
     <w:p>
       <w:hyperlink r:id="rId150" w:anchor="vfrm=2-3-0-1" w:history="1">
@@ -41177,12 +41312,18 @@
         </w:r>
       </w:hyperlink>
     </w:p>
-    <w:p/>
+    <w:p>
+      <w:pPr>
+        <w:rPr>
+          <w:rFonts w:hint="eastAsia"/>
+        </w:rPr>
+      </w:pPr>
+    </w:p>
     <w:p>
       <w:pPr>
         <w:pStyle w:val="2"/>
       </w:pPr>
-      <w:bookmarkStart w:id="71" w:name="_Toc391113989"/>
+      <w:bookmarkStart w:id="90" w:name="_Toc391133066"/>
       <w:r>
         <w:rPr>
           <w:rFonts w:hint="eastAsia"/>
@@ -41199,6 +41340,79 @@
         <w:rPr>
           <w:rFonts w:hint="eastAsia"/>
         </w:rPr>
+        <w:t>Tortoise Git</w:t>
+      </w:r>
+      <w:r>
+        <w:rPr>
+          <w:rFonts w:hint="eastAsia"/>
+        </w:rPr>
+        <w:t>的安装使用</w:t>
+      </w:r>
+      <w:bookmarkEnd w:id="90"/>
+    </w:p>
+    <w:p>
+      <w:hyperlink r:id="rId151" w:history="1">
+        <w:r>
+          <w:rPr>
+            <w:rStyle w:val="a3"/>
+          </w:rPr>
+          <w:t>http://blog.csdn.net/hi_1234567/article/details/7961114</w:t>
+        </w:r>
+      </w:hyperlink>
+    </w:p>
+    <w:p>
+      <w:r>
+        <w:rPr>
+          <w:rFonts w:hint="eastAsia"/>
+        </w:rPr>
+        <w:t>原文太长，不贴全文，具体见</w:t>
+      </w:r>
+      <w:r>
+        <w:rPr>
+          <w:rFonts w:hint="eastAsia"/>
+        </w:rPr>
+        <w:t>上面</w:t>
+      </w:r>
+      <w:r>
+        <w:rPr>
+          <w:rFonts w:hint="eastAsia"/>
+        </w:rPr>
+        <w:t>的</w:t>
+      </w:r>
+      <w:r>
+        <w:rPr>
+          <w:rFonts w:hint="eastAsia"/>
+        </w:rPr>
+        <w:t>链接。</w:t>
+      </w:r>
+    </w:p>
+    <w:p>
+      <w:pPr>
+        <w:pStyle w:val="2"/>
+      </w:pPr>
+      <w:bookmarkStart w:id="91" w:name="_Toc391133067"/>
+      <w:r>
+        <w:rPr>
+          <w:rFonts w:hint="eastAsia"/>
+        </w:rPr>
+        <w:t>1</w:t>
+      </w:r>
+      <w:r>
+        <w:rPr>
+          <w:rFonts w:hint="eastAsia"/>
+        </w:rPr>
+        <w:t>2</w:t>
+      </w:r>
+      <w:r>
+        <w:rPr>
+          <w:rFonts w:hint="eastAsia"/>
+        </w:rPr>
+        <w:t>、</w:t>
+      </w:r>
+      <w:r>
+        <w:rPr>
+          <w:rFonts w:hint="eastAsia"/>
+        </w:rPr>
         <w:t>Git</w:t>
       </w:r>
       <w:r>
@@ -41231,7 +41445,7 @@
         </w:rPr>
         <w:t>变化</w:t>
       </w:r>
-      <w:bookmarkEnd w:id="71"/>
+      <w:bookmarkEnd w:id="91"/>
     </w:p>
     <w:p>
       <w:r>
@@ -41296,7 +41510,7 @@
       </w:r>
     </w:p>
     <w:p>
-      <w:hyperlink r:id="rId151" w:history="1">
+      <w:hyperlink r:id="rId152" w:history="1">
         <w:r>
           <w:rPr>
             <w:rStyle w:val="a3"/>
@@ -41422,13 +41636,15 @@
       <w:pPr>
         <w:pStyle w:val="3"/>
       </w:pPr>
-      <w:bookmarkStart w:id="72" w:name="_Toc390725889"/>
-      <w:bookmarkStart w:id="73" w:name="_Toc391113990"/>
+      <w:bookmarkStart w:id="92" w:name="_Toc390725889"/>
+      <w:bookmarkStart w:id="93" w:name="_Toc391113990"/>
+      <w:bookmarkStart w:id="94" w:name="_Toc391133068"/>
       <w:r>
         <w:t>识别二进制文件</w:t>
       </w:r>
-      <w:bookmarkEnd w:id="72"/>
-      <w:bookmarkEnd w:id="73"/>
+      <w:bookmarkEnd w:id="92"/>
+      <w:bookmarkEnd w:id="93"/>
+      <w:bookmarkEnd w:id="94"/>
     </w:p>
     <w:p>
       <w:r>
@@ -41567,8 +41783,9 @@
       <w:pPr>
         <w:pStyle w:val="3"/>
       </w:pPr>
-      <w:bookmarkStart w:id="74" w:name="_Toc390725890"/>
-      <w:bookmarkStart w:id="75" w:name="_Toc391113991"/>
+      <w:bookmarkStart w:id="95" w:name="_Toc390725890"/>
+      <w:bookmarkStart w:id="96" w:name="_Toc391113991"/>
+      <w:bookmarkStart w:id="97" w:name="_Toc391133069"/>
       <w:r>
         <w:t>比较二进制</w:t>
       </w:r>
@@ -41581,8 +41798,9 @@
       <w:r>
         <w:t>文件</w:t>
       </w:r>
-      <w:bookmarkEnd w:id="74"/>
-      <w:bookmarkEnd w:id="75"/>
+      <w:bookmarkEnd w:id="95"/>
+      <w:bookmarkEnd w:id="96"/>
+      <w:bookmarkEnd w:id="97"/>
     </w:p>
     <w:p>
       <w:r>
@@ -41820,13 +42038,15 @@
       <w:pPr>
         <w:pStyle w:val="3"/>
       </w:pPr>
-      <w:bookmarkStart w:id="76" w:name="_Toc390725891"/>
-      <w:bookmarkStart w:id="77" w:name="_Toc391113992"/>
+      <w:bookmarkStart w:id="98" w:name="_Toc390725891"/>
+      <w:bookmarkStart w:id="99" w:name="_Toc391113992"/>
+      <w:bookmarkStart w:id="100" w:name="_Toc391133070"/>
       <w:r>
         <w:t>比较图像文件</w:t>
       </w:r>
-      <w:bookmarkEnd w:id="76"/>
-      <w:bookmarkEnd w:id="77"/>
+      <w:bookmarkEnd w:id="98"/>
+      <w:bookmarkEnd w:id="99"/>
+      <w:bookmarkEnd w:id="100"/>
     </w:p>
     <w:p>
       <w:r>
@@ -41888,12 +42108,12 @@
       <w:pPr>
         <w:pStyle w:val="2"/>
       </w:pPr>
-      <w:bookmarkStart w:id="78" w:name="_Toc391113993"/>
-      <w:r>
-        <w:rPr>
-          <w:rFonts w:hint="eastAsia"/>
-        </w:rPr>
-        <w:t>12</w:t>
+      <w:bookmarkStart w:id="101" w:name="_Toc391133071"/>
+      <w:r>
+        <w:rPr>
+          <w:rFonts w:hint="eastAsia"/>
+        </w:rPr>
+        <w:t>13</w:t>
       </w:r>
       <w:r>
         <w:rPr>
@@ -41919,7 +42139,7 @@
         </w:rPr>
         <w:t>加入香港风投公司董事会</w:t>
       </w:r>
-      <w:bookmarkEnd w:id="78"/>
+      <w:bookmarkEnd w:id="101"/>
     </w:p>
     <w:p>
       <w:r>
@@ -41966,7 +42186,7 @@
       </w:r>
     </w:p>
     <w:p>
-      <w:hyperlink r:id="rId152" w:history="1">
+      <w:hyperlink r:id="rId153" w:history="1">
         <w:r>
           <w:rPr>
             <w:rStyle w:val="a3"/>
@@ -42069,7 +42289,7 @@
                     </pic:cNvPicPr>
                   </pic:nvPicPr>
                   <pic:blipFill>
-                    <a:blip r:embed="rId153">
+                    <a:blip r:embed="rId154">
                       <a:extLst>
                         <a:ext uri="{28A0092B-C50C-407E-A947-70E740481C1C}">
                           <a14:useLocalDpi xmlns:a14="http://schemas.microsoft.com/office/drawing/2010/main" val="0"/>
@@ -42417,7 +42637,7 @@
         </w:rPr>
         <w:t>，</w:t>
       </w:r>
-      <w:hyperlink r:id="rId154" w:history="1">
+      <w:hyperlink r:id="rId155" w:history="1">
         <w:r>
           <w:rPr>
             <w:rStyle w:val="a3"/>
@@ -42455,7 +42675,7 @@
                     </pic:cNvPicPr>
                   </pic:nvPicPr>
                   <pic:blipFill>
-                    <a:blip r:embed="rId155">
+                    <a:blip r:embed="rId156">
                       <a:extLst>
                         <a:ext uri="{28A0092B-C50C-407E-A947-70E740481C1C}">
                           <a14:useLocalDpi xmlns:a14="http://schemas.microsoft.com/office/drawing/2010/main" val="0"/>
@@ -42604,7 +42824,7 @@
                     </pic:cNvPicPr>
                   </pic:nvPicPr>
                   <pic:blipFill>
-                    <a:blip r:embed="rId156">
+                    <a:blip r:embed="rId157">
                       <a:extLst>
                         <a:ext uri="{28A0092B-C50C-407E-A947-70E740481C1C}">
                           <a14:useLocalDpi xmlns:a14="http://schemas.microsoft.com/office/drawing/2010/main" val="0"/>
@@ -42753,8 +42973,8 @@
     </w:p>
     <w:p/>
     <w:sectPr>
-      <w:headerReference w:type="default" r:id="rId157"/>
-      <w:footerReference w:type="default" r:id="rId158"/>
+      <w:headerReference w:type="default" r:id="rId158"/>
+      <w:footerReference w:type="default" r:id="rId159"/>
       <w:pgSz w:w="11906" w:h="16838"/>
       <w:pgMar w:top="1440" w:right="1800" w:bottom="1440" w:left="1800" w:header="851" w:footer="992" w:gutter="0"/>
       <w:cols w:space="425"/>
@@ -43286,7 +43506,6 @@
     <w:next w:val="a"/>
     <w:link w:val="4Char"/>
     <w:uiPriority w:val="9"/>
-    <w:semiHidden/>
     <w:unhideWhenUsed/>
     <w:qFormat/>
     <w:pPr>
@@ -43420,7 +43639,6 @@
     <w:basedOn w:val="a0"/>
     <w:link w:val="4"/>
     <w:uiPriority w:val="9"/>
-    <w:semiHidden/>
     <w:locked/>
     <w:rPr>
       <w:rFonts w:asciiTheme="majorHAnsi" w:eastAsiaTheme="majorEastAsia" w:hAnsiTheme="majorHAnsi" w:cstheme="majorBidi" w:hint="default"/>
@@ -43839,7 +44057,6 @@
     <w:next w:val="a"/>
     <w:link w:val="4Char"/>
     <w:uiPriority w:val="9"/>
-    <w:semiHidden/>
     <w:unhideWhenUsed/>
     <w:qFormat/>
     <w:pPr>
@@ -43973,7 +44190,6 @@
     <w:basedOn w:val="a0"/>
     <w:link w:val="4"/>
     <w:uiPriority w:val="9"/>
-    <w:semiHidden/>
     <w:locked/>
     <w:rPr>
       <w:rFonts w:asciiTheme="majorHAnsi" w:eastAsiaTheme="majorEastAsia" w:hAnsiTheme="majorHAnsi" w:cstheme="majorBidi" w:hint="default"/>
@@ -44446,7 +44662,7 @@
 </file>
 
 <file path=customXml/itemProps1.xml><?xml version="1.0" encoding="utf-8"?>
-<ds:datastoreItem xmlns:ds="http://schemas.openxmlformats.org/officeDocument/2006/customXml" ds:itemID="{BF55FA4E-B70B-4A86-A3A6-790AD6E406BC}">
+<ds:datastoreItem xmlns:ds="http://schemas.openxmlformats.org/officeDocument/2006/customXml" ds:itemID="{3E083531-FCA3-43AB-A77C-864E5CBCB3FA}">
   <ds:schemaRefs>
     <ds:schemaRef ds:uri="http://schemas.openxmlformats.org/officeDocument/2006/bibliography"/>
   </ds:schemaRefs>

</xml_diff>

<commit_message>
Delete the tail of the article
Signed-off-by: sunsocool <sunsocool@gmail.com>
</commit_message>
<xml_diff>
--- a/关于计算机专业.docx
+++ b/关于计算机专业.docx
@@ -32,6 +32,8 @@
         <w:pStyle w:val="2"/>
       </w:pPr>
       <w:bookmarkStart w:id="1" w:name="_Toc391133031"/>
+      <w:bookmarkStart w:id="2" w:name="_GoBack"/>
+      <w:bookmarkEnd w:id="2"/>
       <w:r>
         <w:rPr>
           <w:rFonts w:hint="eastAsia"/>
@@ -41,11 +43,6 @@
       <w:bookmarkEnd w:id="1"/>
     </w:p>
     <w:p>
-      <w:pPr>
-        <w:rPr>
-          <w:rFonts w:hint="eastAsia"/>
-        </w:rPr>
-      </w:pPr>
       <w:r>
         <w:t>////////////////////////////////////////////////////////////////////////////////////</w:t>
       </w:r>
@@ -106,15 +103,7 @@
         <w:rPr>
           <w:rFonts w:hint="eastAsia"/>
         </w:rPr>
-        <w:t>解析后指</w:t>
-      </w:r>
-      <w:bookmarkStart w:id="2" w:name="_GoBack"/>
-      <w:bookmarkEnd w:id="2"/>
-      <w:r>
-        <w:rPr>
-          <w:rFonts w:hint="eastAsia"/>
-        </w:rPr>
-        <w:t>向文献位置</w:t>
+        <w:t>解析后指向文献位置</w:t>
       </w:r>
       <w:r>
         <w:rPr>
@@ -124,11 +113,6 @@
       </w:r>
     </w:p>
     <w:p>
-      <w:pPr>
-        <w:rPr>
-          <w:rFonts w:hint="eastAsia"/>
-        </w:rPr>
-      </w:pPr>
       <w:r>
         <w:t>//</w:t>
       </w:r>
@@ -42898,266 +42882,11 @@
     </w:p>
     <w:p/>
     <w:p/>
-    <w:p/>
-    <w:p/>
-    <w:p>
-      <w:pPr>
-        <w:ind w:firstLineChars="200" w:firstLine="420"/>
-        <w:jc w:val="left"/>
-        <w:rPr>
-          <w:shd w:val="pct15" w:color="auto" w:fill="FFFFFF"/>
-        </w:rPr>
-      </w:pPr>
-      <w:r>
-        <w:rPr>
-          <w:rFonts w:hint="eastAsia"/>
-          <w:shd w:val="pct15" w:color="auto" w:fill="FFFFFF"/>
-        </w:rPr>
-        <w:t>今天高考结束了，突然想给高考完的孩子们写点关于选专业的建议，上学时看过了身边好多人选错专业而浪费几年时光，感觉好可惜。希望后来人可以很好的认识自己选择适合自己的专业。他们也是我们将来要面对的人，为了他们也为我后来的我们。我觉得有必要给他们点建议。由于我是理工科出身，对计算机比较熟悉。对英语专业不熟，英语是你的专业希望你提笔写下感悟。这是义务劳动没稿费啊，不知道你是否感兴趣</w:t>
-      </w:r>
-      <w:r>
-        <w:rPr>
-          <w:shd w:val="pct15" w:color="auto" w:fill="FFFFFF"/>
-        </w:rPr>
-        <w:t xml:space="preserve">? </w:t>
-      </w:r>
-    </w:p>
-    <w:p>
-      <w:pPr>
-        <w:ind w:firstLineChars="200" w:firstLine="420"/>
-        <w:jc w:val="left"/>
-        <w:rPr>
-          <w:shd w:val="pct15" w:color="auto" w:fill="FFFFFF"/>
-        </w:rPr>
-      </w:pPr>
-      <w:r>
-        <w:rPr>
-          <w:rFonts w:hint="eastAsia"/>
-          <w:shd w:val="pct15" w:color="auto" w:fill="FFFFFF"/>
-        </w:rPr>
-        <w:t>好多学生认为高考结束，并能顺利进入一所好大学，就万事大吉了。高考考好的人不会体会高考给没考好的人带来的伤和痛，目前国内大多数水单位还是喜欢盲从一些虚的东西，在国内混第一学历很要命</w:t>
-      </w:r>
-    </w:p>
-    <w:p>
-      <w:pPr>
-        <w:ind w:firstLineChars="200" w:firstLine="420"/>
-        <w:jc w:val="left"/>
-        <w:rPr>
-          <w:shd w:val="pct15" w:color="auto" w:fill="FFFFFF"/>
-        </w:rPr>
-      </w:pPr>
-      <w:r>
-        <w:rPr>
-          <w:rFonts w:hint="eastAsia"/>
-          <w:shd w:val="pct15" w:color="auto" w:fill="FFFFFF"/>
-        </w:rPr>
-        <w:t>进入好大学只是进入了好好平台，平台的实力并不代表学生本身的实力，有能力的学生要配得上你所在平台的实力才行，所以即便进入好平台也要利用好资源，充实自己。现在好多人认为进入好学校就万事大吉了，殊不知人生道路才刚刚开始！</w:t>
-      </w:r>
-    </w:p>
-    <w:p>
-      <w:pPr>
-        <w:ind w:firstLineChars="200" w:firstLine="420"/>
-        <w:jc w:val="left"/>
-        <w:rPr>
-          <w:shd w:val="pct15" w:color="auto" w:fill="FFFFFF"/>
-        </w:rPr>
-      </w:pPr>
-      <w:r>
-        <w:rPr>
-          <w:rFonts w:hint="eastAsia"/>
-          <w:shd w:val="pct15" w:color="auto" w:fill="FFFFFF"/>
-        </w:rPr>
-        <w:t>在国内</w:t>
-      </w:r>
-      <w:r>
-        <w:rPr>
-          <w:shd w:val="pct15" w:color="auto" w:fill="FFFFFF"/>
-        </w:rPr>
-        <w:t> </w:t>
-      </w:r>
-      <w:r>
-        <w:rPr>
-          <w:rFonts w:hint="eastAsia"/>
-          <w:shd w:val="pct15" w:color="auto" w:fill="FFFFFF"/>
-        </w:rPr>
-        <w:t>高考一个错误可能需要用一生承担犯下的错，选错专业浪费的就是人的一生中最美好的四年，一个人没有几个四年够浪费的</w:t>
-      </w:r>
-      <w:r>
-        <w:rPr>
-          <w:noProof/>
-          <w:shd w:val="pct15" w:color="auto" w:fill="FFFFFF"/>
-        </w:rPr>
-        <w:drawing>
-          <wp:inline distT="0" distB="0" distL="0" distR="0">
-            <wp:extent cx="233680" cy="233680"/>
-            <wp:effectExtent l="0" t="0" r="0" b="0"/>
-            <wp:docPr id="26" name="图片 3" descr="说明: C:\Users\SUNSOC~1\AppData\Local\Temp\X@8}U9MLE}EBUE273)]9PGF.gif"/>
-            <wp:cNvGraphicFramePr>
-              <a:graphicFrameLocks xmlns:a="http://schemas.openxmlformats.org/drawingml/2006/main" noChangeAspect="1"/>
-            </wp:cNvGraphicFramePr>
-            <a:graphic xmlns:a="http://schemas.openxmlformats.org/drawingml/2006/main">
-              <a:graphicData uri="http://schemas.openxmlformats.org/drawingml/2006/picture">
-                <pic:pic xmlns:pic="http://schemas.openxmlformats.org/drawingml/2006/picture">
-                  <pic:nvPicPr>
-                    <pic:cNvPr id="0" name="图片 3" descr="说明: C:\Users\SUNSOC~1\AppData\Local\Temp\X@8}U9MLE}EBUE273)]9PGF.gif"/>
-                    <pic:cNvPicPr>
-                      <a:picLocks noChangeAspect="1" noChangeArrowheads="1"/>
-                    </pic:cNvPicPr>
-                  </pic:nvPicPr>
-                  <pic:blipFill>
-                    <a:blip r:embed="rId159">
-                      <a:extLst>
-                        <a:ext uri="{28A0092B-C50C-407E-A947-70E740481C1C}">
-                          <a14:useLocalDpi xmlns:a14="http://schemas.microsoft.com/office/drawing/2010/main" val="0"/>
-                        </a:ext>
-                      </a:extLst>
-                    </a:blip>
-                    <a:srcRect/>
-                    <a:stretch>
-                      <a:fillRect/>
-                    </a:stretch>
-                  </pic:blipFill>
-                  <pic:spPr bwMode="auto">
-                    <a:xfrm>
-                      <a:off x="0" y="0"/>
-                      <a:ext cx="233680" cy="233680"/>
-                    </a:xfrm>
-                    <a:prstGeom prst="rect">
-                      <a:avLst/>
-                    </a:prstGeom>
-                    <a:noFill/>
-                    <a:ln>
-                      <a:noFill/>
-                    </a:ln>
-                  </pic:spPr>
-                </pic:pic>
-              </a:graphicData>
-            </a:graphic>
-          </wp:inline>
-        </w:drawing>
-      </w:r>
-      <w:r>
-        <w:rPr>
-          <w:rFonts w:hint="eastAsia"/>
-          <w:shd w:val="pct15" w:color="auto" w:fill="FFFFFF"/>
-        </w:rPr>
-        <w:t>，刚高考完的童鞋，啥都还处于朦胧期，所以我觉得过来人需要把自己经过的告诉他们，给他们做参考</w:t>
-      </w:r>
-      <w:r>
-        <w:rPr>
-          <w:shd w:val="pct15" w:color="auto" w:fill="FFFFFF"/>
-        </w:rPr>
-        <w:t xml:space="preserve"> </w:t>
-      </w:r>
-    </w:p>
-    <w:p>
-      <w:pPr>
-        <w:ind w:firstLineChars="200" w:firstLine="420"/>
-        <w:jc w:val="left"/>
-        <w:rPr>
-          <w:shd w:val="pct15" w:color="auto" w:fill="FFFFFF"/>
-        </w:rPr>
-      </w:pPr>
-      <w:r>
-        <w:rPr>
-          <w:rFonts w:hint="eastAsia"/>
-          <w:shd w:val="pct15" w:color="auto" w:fill="FFFFFF"/>
-        </w:rPr>
-        <w:t>一些冥冥中阻止你的，正是为了今天和明天，乃至以后的漫长岁月，让真正属于你的，最终属于你。有时候，你以为的归宿，其实只是过渡；你以为的过渡，其实就是归宿。</w:t>
-      </w:r>
-      <w:r>
-        <w:rPr>
-          <w:shd w:val="pct15" w:color="auto" w:fill="FFFFFF"/>
-        </w:rPr>
-        <w:t>—— </w:t>
-      </w:r>
-      <w:r>
-        <w:rPr>
-          <w:rFonts w:hint="eastAsia"/>
-          <w:shd w:val="pct15" w:color="auto" w:fill="FFFFFF"/>
-        </w:rPr>
-        <w:t>张宗子《书时光》</w:t>
-      </w:r>
-      <w:r>
-        <w:rPr>
-          <w:shd w:val="pct15" w:color="auto" w:fill="FFFFFF"/>
-        </w:rPr>
-        <w:t xml:space="preserve"> </w:t>
-      </w:r>
-    </w:p>
-    <w:p>
-      <w:pPr>
-        <w:ind w:firstLineChars="200" w:firstLine="420"/>
-        <w:jc w:val="left"/>
-        <w:rPr>
-          <w:shd w:val="pct15" w:color="auto" w:fill="FFFFFF"/>
-        </w:rPr>
-      </w:pPr>
-      <w:r>
-        <w:rPr>
-          <w:rFonts w:hint="eastAsia"/>
-          <w:shd w:val="pct15" w:color="auto" w:fill="FFFFFF"/>
-        </w:rPr>
-        <w:t>每个人还是保持每个人的节奏吧，做自己才是正确的选择，不要盲从，那叫虚荣心，对于想安心求学问的人，要不得</w:t>
-      </w:r>
-    </w:p>
-    <w:p>
-      <w:pPr>
-        <w:ind w:firstLineChars="200" w:firstLine="420"/>
-        <w:jc w:val="left"/>
-        <w:rPr>
-          <w:shd w:val="pct15" w:color="auto" w:fill="FFFFFF"/>
-        </w:rPr>
-      </w:pPr>
-      <w:r>
-        <w:rPr>
-          <w:rFonts w:hint="eastAsia"/>
-          <w:shd w:val="pct15" w:color="auto" w:fill="FFFFFF"/>
-        </w:rPr>
-        <w:t>问题是现在还有种想法很流行，那就是大学无用论，好多人觉得上大学没用，还浪费时间。用消极的心态去做自己不喜欢的事，会慢慢培养坏习惯。还有好多人一时想不明白，干脆不读了，我觉得一个人能有</w:t>
-      </w:r>
-      <w:r>
-        <w:rPr>
-          <w:shd w:val="pct15" w:color="auto" w:fill="FFFFFF"/>
-        </w:rPr>
-        <w:t>4</w:t>
-      </w:r>
-      <w:r>
-        <w:rPr>
-          <w:rFonts w:hint="eastAsia"/>
-          <w:shd w:val="pct15" w:color="auto" w:fill="FFFFFF"/>
-        </w:rPr>
-        <w:t>年安心了解一个领域的时间不多。上了年纪各种生存压力，看看超级大脑就觉得好多人在年轻的时候因为这种，那种原因错过好好学习自己想做事的机会而压抑一生</w:t>
-      </w:r>
-      <w:r>
-        <w:rPr>
-          <w:shd w:val="pct15" w:color="auto" w:fill="FFFFFF"/>
-        </w:rPr>
-        <w:t xml:space="preserve"> </w:t>
-      </w:r>
-    </w:p>
-    <w:p>
-      <w:pPr>
-        <w:ind w:firstLineChars="200" w:firstLine="420"/>
-        <w:jc w:val="left"/>
-        <w:rPr>
-          <w:shd w:val="pct15" w:color="auto" w:fill="FFFFFF"/>
-        </w:rPr>
-      </w:pPr>
-      <w:r>
-        <w:rPr>
-          <w:rFonts w:hint="eastAsia"/>
-          <w:shd w:val="pct15" w:color="auto" w:fill="FFFFFF"/>
-        </w:rPr>
-        <w:t>你我都是从高考阴影下走出来的，其中的伤与痛经历过的人才明白</w:t>
-      </w:r>
-    </w:p>
-    <w:p/>
     <w:sectPr>
-      <w:headerReference w:type="default" r:id="rId160"/>
-      <w:footerReference w:type="default" r:id="rId161"/>
-      <w:headerReference w:type="first" r:id="rId162"/>
-      <w:footerReference w:type="first" r:id="rId163"/>
+      <w:headerReference w:type="default" r:id="rId159"/>
+      <w:footerReference w:type="default" r:id="rId160"/>
+      <w:headerReference w:type="first" r:id="rId161"/>
+      <w:footerReference w:type="first" r:id="rId162"/>
       <w:pgSz w:w="11906" w:h="16838"/>
       <w:pgMar w:top="1440" w:right="1800" w:bottom="1440" w:left="1800" w:header="851" w:footer="992" w:gutter="0"/>
       <w:cols w:space="425"/>
@@ -43497,7 +43226,7 @@
             <w:bCs/>
             <w:noProof/>
           </w:rPr>
-          <w:t>58</w:t>
+          <w:t>57</w:t>
         </w:r>
         <w:r>
           <w:rPr>
@@ -45008,7 +44737,7 @@
 </file>
 
 <file path=customXml/itemProps1.xml><?xml version="1.0" encoding="utf-8"?>
-<ds:datastoreItem xmlns:ds="http://schemas.openxmlformats.org/officeDocument/2006/customXml" ds:itemID="{BC263471-321B-4D03-81AF-280F5269E48B}">
+<ds:datastoreItem xmlns:ds="http://schemas.openxmlformats.org/officeDocument/2006/customXml" ds:itemID="{AF7B3B62-622B-4F23-8D98-4A5797FCFB13}">
   <ds:schemaRefs>
     <ds:schemaRef ds:uri="http://schemas.openxmlformats.org/officeDocument/2006/bibliography"/>
   </ds:schemaRefs>

</xml_diff>